<commit_message>
Update Identified Vulnerabilities Report.docx
Updated
</commit_message>
<xml_diff>
--- a/Vulnerability_Tool/Identified Vulnerabilities Report.docx
+++ b/Vulnerability_Tool/Identified Vulnerabilities Report.docx
@@ -10,6 +10,7 @@
           <w:docPartUnique/>
         </w:docPartObj>
       </w:sdtPr>
+      <w:sdtEndPr/>
       <w:sdtContent>
         <w:p/>
         <w:tbl>
@@ -44,6 +45,7 @@
                 <w:dataBinding w:prefixMappings="xmlns:ns0='http://schemas.openxmlformats.org/officeDocument/2006/extended-properties'" w:xpath="/ns0:Properties[1]/ns0:Company[1]" w:storeItemID="{6668398D-A668-4E3E-A5EB-62B293D839F1}"/>
                 <w:text/>
               </w:sdtPr>
+              <w:sdtEndPr/>
               <w:sdtContent>
                 <w:tc>
                   <w:tcPr>
@@ -97,6 +99,7 @@
                   <w:dataBinding w:prefixMappings="xmlns:ns0='http://schemas.openxmlformats.org/package/2006/metadata/core-properties' xmlns:ns1='http://purl.org/dc/elements/1.1/'" w:xpath="/ns0:coreProperties[1]/ns1:title[1]" w:storeItemID="{6C3C8BC8-F283-45AE-878A-BAB7291924A1}"/>
                   <w:text/>
                 </w:sdtPr>
+                <w:sdtEndPr/>
                 <w:sdtContent>
                   <w:p>
                     <w:pPr>
@@ -181,6 +184,7 @@
                   <w:dataBinding w:prefixMappings="xmlns:ns0='http://schemas.openxmlformats.org/package/2006/metadata/core-properties' xmlns:ns1='http://purl.org/dc/elements/1.1/'" w:xpath="/ns0:coreProperties[1]/ns1:creator[1]" w:storeItemID="{6C3C8BC8-F283-45AE-878A-BAB7291924A1}"/>
                   <w:text/>
                 </w:sdtPr>
+                <w:sdtEndPr/>
                 <w:sdtContent>
                   <w:p>
                     <w:pPr>
@@ -223,6 +227,7 @@
                     <w:calendar w:val="gregorian"/>
                   </w:date>
                 </w:sdtPr>
+                <w:sdtEndPr/>
                 <w:sdtContent>
                   <w:p>
                     <w:pPr>
@@ -331,7 +336,19 @@
         <w:rPr>
           <w:rFonts w:ascii="Calibri" w:eastAsia="Calibri" w:hAnsi="Calibri" w:cs="Calibri"/>
         </w:rPr>
-        <w:t>” python program. This program searches for 10 different vulnerabilities, all of which are mostly due to lack if user input validation / sanitisation. Refer to “Vulnerability Report” for additional information on each vulnerability and the potential damage caused for each specific vulnerability not getting patched.</w:t>
+        <w:t xml:space="preserve">” python program. This program searches for 10 different vulnerabilities, all of which are mostly due to lack </w:t>
+      </w:r>
+      <w:r>
+        <w:rPr>
+          <w:rFonts w:ascii="Calibri" w:eastAsia="Calibri" w:hAnsi="Calibri" w:cs="Calibri"/>
+        </w:rPr>
+        <w:t>o</w:t>
+      </w:r>
+      <w:r>
+        <w:rPr>
+          <w:rFonts w:ascii="Calibri" w:eastAsia="Calibri" w:hAnsi="Calibri" w:cs="Calibri"/>
+        </w:rPr>
+        <w:t>f user input validation / sanitisation. Refer to “Vulnerability Report” for additional information on each vulnerability and the potential damage caused for each specific vulnerability not getting patched.</w:t>
       </w:r>
     </w:p>
     <w:p>
@@ -1032,31 +1049,7 @@
           <w:rPr>
             <w:rStyle w:val="Hyperlink"/>
           </w:rPr>
-          <w:t>https://www.p</w:t>
-        </w:r>
-        <w:r>
-          <w:rPr>
-            <w:rStyle w:val="Hyperlink"/>
-          </w:rPr>
-          <w:t>y</w:t>
-        </w:r>
-        <w:r>
-          <w:rPr>
-            <w:rStyle w:val="Hyperlink"/>
-          </w:rPr>
-          <w:t>thon.org/dow</w:t>
-        </w:r>
-        <w:r>
-          <w:rPr>
-            <w:rStyle w:val="Hyperlink"/>
-          </w:rPr>
-          <w:t>n</w:t>
-        </w:r>
-        <w:r>
-          <w:rPr>
-            <w:rStyle w:val="Hyperlink"/>
-          </w:rPr>
-          <w:t>loads/</w:t>
+          <w:t>https://www.python.org/downloads/</w:t>
         </w:r>
       </w:hyperlink>
     </w:p>
@@ -1166,6 +1159,9 @@
     </w:p>
     <w:p>
       <w:r>
+        <w:rPr>
+          <w:noProof/>
+        </w:rPr>
         <w:drawing>
           <wp:inline distT="0" distB="0" distL="0" distR="0" wp14:anchorId="46E44BE6" wp14:editId="07771851">
             <wp:extent cx="2820390" cy="2056704"/>
@@ -1309,6 +1305,7 @@
       </w:pPr>
       <w:r>
         <w:rPr>
+          <w:noProof/>
           <w:lang w:val="en-AU"/>
         </w:rPr>
         <w:lastRenderedPageBreak/>
@@ -1484,6 +1481,7 @@
       </w:r>
       <w:r>
         <w:rPr>
+          <w:noProof/>
           <w:lang w:val="en-AU"/>
         </w:rPr>
         <w:drawing>
@@ -1565,6 +1563,7 @@
       </w:pPr>
       <w:r>
         <w:rPr>
+          <w:noProof/>
           <w:lang w:val="en-AU"/>
         </w:rPr>
         <w:drawing>
@@ -1628,6 +1627,7 @@
       </w:pPr>
       <w:r>
         <w:rPr>
+          <w:noProof/>
           <w:lang w:val="en-AU"/>
         </w:rPr>
         <w:lastRenderedPageBreak/>
@@ -1689,6 +1689,7 @@
       </w:pPr>
       <w:r>
         <w:rPr>
+          <w:noProof/>
           <w:lang w:val="en-AU"/>
         </w:rPr>
         <w:drawing>
@@ -1761,6 +1762,7 @@
       </w:pPr>
       <w:r>
         <w:rPr>
+          <w:noProof/>
           <w:lang w:val="en-AU"/>
         </w:rPr>
         <w:lastRenderedPageBreak/>
@@ -2074,6 +2076,12 @@
                 <w:lang w:val="en-AU"/>
               </w:rPr>
             </w:pPr>
+            <w:r>
+              <w:rPr>
+                <w:lang w:val="en-AU"/>
+              </w:rPr>
+              <w:t>Yes</w:t>
+            </w:r>
           </w:p>
         </w:tc>
         <w:tc>
@@ -2160,6 +2168,12 @@
                 <w:lang w:val="en-AU"/>
               </w:rPr>
             </w:pPr>
+            <w:r>
+              <w:rPr>
+                <w:lang w:val="en-AU"/>
+              </w:rPr>
+              <w:t>Yes – partially, only Jpeg or png files are allowed to be uploaded</w:t>
+            </w:r>
           </w:p>
         </w:tc>
         <w:tc>
@@ -2246,6 +2260,12 @@
                 <w:lang w:val="en-AU"/>
               </w:rPr>
             </w:pPr>
+            <w:r>
+              <w:rPr>
+                <w:lang w:val="en-AU"/>
+              </w:rPr>
+              <w:t>Yes</w:t>
+            </w:r>
           </w:p>
         </w:tc>
         <w:tc>
@@ -2347,6 +2367,24 @@
                 <w:lang w:val="en-AU"/>
               </w:rPr>
             </w:pPr>
+            <w:r>
+              <w:rPr>
+                <w:lang w:val="en-AU"/>
+              </w:rPr>
+              <w:t xml:space="preserve">No fix </w:t>
+            </w:r>
+            <w:r>
+              <w:rPr>
+                <w:lang w:val="en-AU"/>
+              </w:rPr>
+              <w:t>needed;</w:t>
+            </w:r>
+            <w:r>
+              <w:rPr>
+                <w:lang w:val="en-AU"/>
+              </w:rPr>
+              <w:t xml:space="preserve"> this is within the testing area – does not impact the API</w:t>
+            </w:r>
           </w:p>
         </w:tc>
         <w:tc>
@@ -2439,6 +2477,24 @@
                 <w:lang w:val="en-AU"/>
               </w:rPr>
             </w:pPr>
+            <w:r>
+              <w:rPr>
+                <w:lang w:val="en-AU"/>
+              </w:rPr>
+              <w:t xml:space="preserve">No fix </w:t>
+            </w:r>
+            <w:r>
+              <w:rPr>
+                <w:lang w:val="en-AU"/>
+              </w:rPr>
+              <w:t>needed;</w:t>
+            </w:r>
+            <w:r>
+              <w:rPr>
+                <w:lang w:val="en-AU"/>
+              </w:rPr>
+              <w:t xml:space="preserve"> this is within the testing area – does not impact the API</w:t>
+            </w:r>
           </w:p>
         </w:tc>
         <w:tc>
@@ -2522,7 +2578,356 @@
           </w:p>
         </w:tc>
       </w:tr>
+      <w:tr>
+        <w:tc>
+          <w:tcPr>
+            <w:tcW w:w="2128" w:type="dxa"/>
+          </w:tcPr>
+          <w:p>
+            <w:pPr>
+              <w:rPr>
+                <w:lang w:val="en-AU"/>
+              </w:rPr>
+            </w:pPr>
+          </w:p>
+          <w:p>
+            <w:pPr>
+              <w:rPr>
+                <w:lang w:val="en-AU"/>
+              </w:rPr>
+            </w:pPr>
+          </w:p>
+        </w:tc>
+        <w:tc>
+          <w:tcPr>
+            <w:tcW w:w="2329" w:type="dxa"/>
+          </w:tcPr>
+          <w:p>
+            <w:pPr>
+              <w:rPr>
+                <w:lang w:val="en-AU"/>
+              </w:rPr>
+            </w:pPr>
+          </w:p>
+        </w:tc>
+        <w:tc>
+          <w:tcPr>
+            <w:tcW w:w="1918" w:type="dxa"/>
+          </w:tcPr>
+          <w:p>
+            <w:pPr>
+              <w:rPr>
+                <w:lang w:val="en-AU"/>
+              </w:rPr>
+            </w:pPr>
+          </w:p>
+        </w:tc>
+        <w:tc>
+          <w:tcPr>
+            <w:tcW w:w="3146" w:type="dxa"/>
+          </w:tcPr>
+          <w:p>
+            <w:pPr>
+              <w:rPr>
+                <w:lang w:val="en-AU"/>
+              </w:rPr>
+            </w:pPr>
+          </w:p>
+        </w:tc>
+        <w:tc>
+          <w:tcPr>
+            <w:tcW w:w="2245" w:type="dxa"/>
+          </w:tcPr>
+          <w:p>
+            <w:pPr>
+              <w:rPr>
+                <w:lang w:val="en-AU"/>
+              </w:rPr>
+            </w:pPr>
+          </w:p>
+        </w:tc>
+      </w:tr>
     </w:tbl>
+    <w:p>
+      <w:pPr>
+        <w:rPr>
+          <w:lang w:val="en-AU"/>
+        </w:rPr>
+      </w:pPr>
+    </w:p>
+    <w:p>
+      <w:pPr>
+        <w:rPr>
+          <w:lang w:val="en-AU"/>
+        </w:rPr>
+      </w:pPr>
+    </w:p>
+    <w:p>
+      <w:pPr>
+        <w:rPr>
+          <w:lang w:val="en-AU"/>
+        </w:rPr>
+      </w:pPr>
+      <w:r>
+        <w:rPr>
+          <w:b/>
+          <w:bCs/>
+          <w:lang w:val="en-AU"/>
+        </w:rPr>
+        <w:lastRenderedPageBreak/>
+        <w:t xml:space="preserve">ImageClassification </w:t>
+      </w:r>
+      <w:r>
+        <w:rPr>
+          <w:lang w:val="en-AU"/>
+        </w:rPr>
+        <w:t xml:space="preserve">-file has been changed </w:t>
+      </w:r>
+      <w:r>
+        <w:rPr>
+          <w:lang w:val="en-AU"/>
+        </w:rPr>
+        <w:t>to allow for .png or .jpeg file only. This prevents attackers uploading scripts that execute on delivery. I have attached a screenshot of the file before and after changes.</w:t>
+      </w:r>
+    </w:p>
+    <w:p>
+      <w:pPr>
+        <w:rPr>
+          <w:lang w:val="en-AU"/>
+        </w:rPr>
+      </w:pPr>
+      <w:r>
+        <w:rPr>
+          <w:lang w:val="en-AU"/>
+        </w:rPr>
+        <w:drawing>
+          <wp:inline distT="0" distB="0" distL="0" distR="0" wp14:anchorId="050DC868" wp14:editId="6D43D8D3">
+            <wp:extent cx="5731510" cy="4281805"/>
+            <wp:effectExtent l="0" t="0" r="2540" b="4445"/>
+            <wp:docPr id="1538728116" name="Picture 1" descr="A screen shot of a computer program&#10;&#10;Description automatically generated"/>
+            <wp:cNvGraphicFramePr>
+              <a:graphicFrameLocks xmlns:a="http://schemas.openxmlformats.org/drawingml/2006/main" noChangeAspect="1"/>
+            </wp:cNvGraphicFramePr>
+            <a:graphic xmlns:a="http://schemas.openxmlformats.org/drawingml/2006/main">
+              <a:graphicData uri="http://schemas.openxmlformats.org/drawingml/2006/picture">
+                <pic:pic xmlns:pic="http://schemas.openxmlformats.org/drawingml/2006/picture">
+                  <pic:nvPicPr>
+                    <pic:cNvPr id="1538728116" name="Picture 1" descr="A screen shot of a computer program&#10;&#10;Description automatically generated"/>
+                    <pic:cNvPicPr/>
+                  </pic:nvPicPr>
+                  <pic:blipFill>
+                    <a:blip r:embed="rId17"/>
+                    <a:stretch>
+                      <a:fillRect/>
+                    </a:stretch>
+                  </pic:blipFill>
+                  <pic:spPr>
+                    <a:xfrm>
+                      <a:off x="0" y="0"/>
+                      <a:ext cx="5731510" cy="4281805"/>
+                    </a:xfrm>
+                    <a:prstGeom prst="rect">
+                      <a:avLst/>
+                    </a:prstGeom>
+                  </pic:spPr>
+                </pic:pic>
+              </a:graphicData>
+            </a:graphic>
+          </wp:inline>
+        </w:drawing>
+      </w:r>
+    </w:p>
+    <w:p>
+      <w:pPr>
+        <w:rPr>
+          <w:lang w:val="en-AU"/>
+        </w:rPr>
+      </w:pPr>
+      <w:r>
+        <w:rPr>
+          <w:lang w:val="en-AU"/>
+        </w:rPr>
+        <w:t>Changed file</w:t>
+      </w:r>
+    </w:p>
+    <w:p>
+      <w:pPr>
+        <w:rPr>
+          <w:lang w:val="en-AU"/>
+        </w:rPr>
+      </w:pPr>
+      <w:r>
+        <w:rPr>
+          <w:lang w:val="en-AU"/>
+        </w:rPr>
+        <w:drawing>
+          <wp:inline distT="0" distB="0" distL="0" distR="0" wp14:anchorId="018F8920" wp14:editId="3A197120">
+            <wp:extent cx="4373592" cy="3067717"/>
+            <wp:effectExtent l="0" t="0" r="8255" b="0"/>
+            <wp:docPr id="1973313887" name="Picture 1" descr="A screen shot of a computer program&#10;&#10;Description automatically generated"/>
+            <wp:cNvGraphicFramePr>
+              <a:graphicFrameLocks xmlns:a="http://schemas.openxmlformats.org/drawingml/2006/main" noChangeAspect="1"/>
+            </wp:cNvGraphicFramePr>
+            <a:graphic xmlns:a="http://schemas.openxmlformats.org/drawingml/2006/main">
+              <a:graphicData uri="http://schemas.openxmlformats.org/drawingml/2006/picture">
+                <pic:pic xmlns:pic="http://schemas.openxmlformats.org/drawingml/2006/picture">
+                  <pic:nvPicPr>
+                    <pic:cNvPr id="1973313887" name="Picture 1" descr="A screen shot of a computer program&#10;&#10;Description automatically generated"/>
+                    <pic:cNvPicPr/>
+                  </pic:nvPicPr>
+                  <pic:blipFill>
+                    <a:blip r:embed="rId18"/>
+                    <a:stretch>
+                      <a:fillRect/>
+                    </a:stretch>
+                  </pic:blipFill>
+                  <pic:spPr>
+                    <a:xfrm>
+                      <a:off x="0" y="0"/>
+                      <a:ext cx="4377954" cy="3070777"/>
+                    </a:xfrm>
+                    <a:prstGeom prst="rect">
+                      <a:avLst/>
+                    </a:prstGeom>
+                  </pic:spPr>
+                </pic:pic>
+              </a:graphicData>
+            </a:graphic>
+          </wp:inline>
+        </w:drawing>
+      </w:r>
+    </w:p>
+    <w:p>
+      <w:pPr>
+        <w:rPr>
+          <w:lang w:val="en-AU"/>
+        </w:rPr>
+      </w:pPr>
+    </w:p>
+    <w:p>
+      <w:pPr>
+        <w:rPr>
+          <w:lang w:val="en-AU"/>
+        </w:rPr>
+      </w:pPr>
+      <w:r>
+        <w:rPr>
+          <w:b/>
+          <w:bCs/>
+          <w:lang w:val="en-AU"/>
+        </w:rPr>
+        <w:lastRenderedPageBreak/>
+        <w:t>loginController.js</w:t>
+      </w:r>
+      <w:r>
+        <w:rPr>
+          <w:b/>
+          <w:bCs/>
+          <w:lang w:val="en-AU"/>
+        </w:rPr>
+        <w:t xml:space="preserve"> </w:t>
+      </w:r>
+      <w:r>
+        <w:rPr>
+          <w:lang w:val="en-AU"/>
+        </w:rPr>
+        <w:t>–</w:t>
+      </w:r>
+      <w:r>
+        <w:rPr>
+          <w:lang w:val="en-AU"/>
+        </w:rPr>
+        <w:t xml:space="preserve"> </w:t>
+      </w:r>
+      <w:r>
+        <w:rPr>
+          <w:lang w:val="en-AU"/>
+        </w:rPr>
+        <w:t>I have changed the method in which the MFA token is generated</w:t>
+      </w:r>
+      <w:r>
+        <w:rPr>
+          <w:lang w:val="en-AU"/>
+        </w:rPr>
+        <w:t xml:space="preserve">. As my vulnerability scanner had detected </w:t>
+      </w:r>
+      <w:r>
+        <w:rPr>
+          <w:lang w:val="en-AU"/>
+        </w:rPr>
+        <w:t xml:space="preserve">that the file was week due to </w:t>
+      </w:r>
+      <w:r>
+        <w:rPr>
+          <w:lang w:val="en-AU"/>
+        </w:rPr>
+        <w:t>Insecure Token Generation</w:t>
+      </w:r>
+      <w:r>
+        <w:rPr>
+          <w:lang w:val="en-AU"/>
+        </w:rPr>
+        <w:t>. I changed the relevant lines of code to use a different method. Which cannot be predicted by an attacker.</w:t>
+      </w:r>
+      <w:r>
+        <w:rPr>
+          <w:lang w:val="en-AU"/>
+        </w:rPr>
+        <w:t xml:space="preserve"> Below is the line of code I changed to allow for this new method</w:t>
+      </w:r>
+      <w:r>
+        <w:rPr>
+          <w:lang w:val="en-AU"/>
+        </w:rPr>
+        <w:t>.</w:t>
+      </w:r>
+    </w:p>
+    <w:p>
+      <w:pPr>
+        <w:rPr>
+          <w:b/>
+          <w:bCs/>
+          <w:lang w:val="en-AU"/>
+        </w:rPr>
+      </w:pPr>
+      <w:r>
+        <w:drawing>
+          <wp:inline distT="0" distB="0" distL="0" distR="0" wp14:anchorId="5839C7C2" wp14:editId="5C6806C4">
+            <wp:extent cx="5731510" cy="3123565"/>
+            <wp:effectExtent l="0" t="0" r="2540" b="635"/>
+            <wp:docPr id="804258476" name="Picture 1" descr="A screenshot of a computer program&#10;&#10;Description automatically generated"/>
+            <wp:cNvGraphicFramePr>
+              <a:graphicFrameLocks xmlns:a="http://schemas.openxmlformats.org/drawingml/2006/main" noChangeAspect="1"/>
+            </wp:cNvGraphicFramePr>
+            <a:graphic xmlns:a="http://schemas.openxmlformats.org/drawingml/2006/main">
+              <a:graphicData uri="http://schemas.openxmlformats.org/drawingml/2006/picture">
+                <pic:pic xmlns:pic="http://schemas.openxmlformats.org/drawingml/2006/picture">
+                  <pic:nvPicPr>
+                    <pic:cNvPr id="804258476" name="Picture 1" descr="A screenshot of a computer program&#10;&#10;Description automatically generated"/>
+                    <pic:cNvPicPr/>
+                  </pic:nvPicPr>
+                  <pic:blipFill>
+                    <a:blip r:embed="rId19"/>
+                    <a:stretch>
+                      <a:fillRect/>
+                    </a:stretch>
+                  </pic:blipFill>
+                  <pic:spPr>
+                    <a:xfrm>
+                      <a:off x="0" y="0"/>
+                      <a:ext cx="5731510" cy="3123565"/>
+                    </a:xfrm>
+                    <a:prstGeom prst="rect">
+                      <a:avLst/>
+                    </a:prstGeom>
+                  </pic:spPr>
+                </pic:pic>
+              </a:graphicData>
+            </a:graphic>
+          </wp:inline>
+        </w:drawing>
+      </w:r>
+    </w:p>
     <w:p>
       <w:pPr>
         <w:rPr>
@@ -3249,6 +3654,7 @@
   <w:style w:type="character" w:default="1" w:styleId="DefaultParagraphFont">
     <w:name w:val="Default Paragraph Font"/>
     <w:uiPriority w:val="1"/>
+    <w:semiHidden/>
     <w:unhideWhenUsed/>
   </w:style>
   <w:style w:type="table" w:default="1" w:styleId="TableNormal">
@@ -3828,6 +4234,7 @@
     <w:sig w:usb0="E0002EFF" w:usb1="C000785B" w:usb2="00000009" w:usb3="00000000" w:csb0="000001FF" w:csb1="00000000"/>
   </w:font>
   <w:font w:name="Aptos">
+    <w:altName w:val="Aptos"/>
     <w:charset w:val="00"/>
     <w:family w:val="swiss"/>
     <w:pitch w:val="variable"/>
@@ -3880,8 +4287,11 @@
   <w:rsids>
     <w:rsidRoot w:val="006732FC"/>
     <w:rsid w:val="00021767"/>
+    <w:rsid w:val="00361694"/>
+    <w:rsid w:val="00405294"/>
     <w:rsid w:val="004129C2"/>
     <w:rsid w:val="006732FC"/>
+    <w:rsid w:val="00782386"/>
   </w:rsids>
   <m:mathPr>
     <m:mathFont m:val="Cambria Math"/>

</xml_diff>